<commit_message>
chore(rapport) : modification du rapport
</commit_message>
<xml_diff>
--- a/Matériel/E-306-Stratégie de test.docx
+++ b/Matériel/E-306-Stratégie de test.docx
@@ -12,31 +12,7 @@
     </w:p>
     <w:p>
       <w:r>
-        <w:t xml:space="preserve">Contexte : imaginez-vous dans six ans. Vous avez pu décrocher un job chez l’un des plus gros éditeur de jeux vidéo du monde (Activision, EA, </w:t>
-      </w:r>
-      <w:proofErr w:type="spellStart"/>
-      <w:r>
-        <w:t>Epic</w:t>
-      </w:r>
-      <w:proofErr w:type="spellEnd"/>
-      <w:r>
-        <w:t xml:space="preserve"> </w:t>
-      </w:r>
-      <w:proofErr w:type="gramStart"/>
-      <w:r>
-        <w:t>Games,…</w:t>
-      </w:r>
-      <w:proofErr w:type="gramEnd"/>
-      <w:r>
-        <w:t xml:space="preserve">). Vous auriez bien voulu y être développeur, mais il n’y avait pas de place dans ce secteur. </w:t>
-      </w:r>
-      <w:proofErr w:type="gramStart"/>
-      <w:r>
-        <w:t>Par contre</w:t>
-      </w:r>
-      <w:proofErr w:type="gramEnd"/>
-      <w:r>
-        <w:t xml:space="preserve"> vous êtes engagé dans la division Test.</w:t>
+        <w:t>Contexte : imaginez-vous dans six ans. Vous avez pu décrocher un job chez l’un des plus gros éditeur de jeux vidéo du monde (Activision, EA, Epic Games,…). Vous auriez bien voulu y être développeur, mais il n’y avait pas de place dans ce secteur. Par contre vous êtes engagé dans la division Test.</w:t>
       </w:r>
     </w:p>
     <w:p>
@@ -52,15 +28,7 @@
         <w:t>toute la documentation</w:t>
       </w:r>
       <w:r>
-        <w:t xml:space="preserve"> du projet, notamment l’immense collection </w:t>
-      </w:r>
-      <w:proofErr w:type="gramStart"/>
-      <w:r>
-        <w:t>de User</w:t>
-      </w:r>
-      <w:proofErr w:type="gramEnd"/>
-      <w:r>
-        <w:t xml:space="preserve"> Stories qui ont été préparées durant le projet.</w:t>
+        <w:t xml:space="preserve"> du projet, notamment l’immense collection de User Stories qui ont été préparées durant le projet.</w:t>
       </w:r>
     </w:p>
     <w:p>
@@ -114,6 +82,26 @@
                 <w:szCs w:val="36"/>
               </w:rPr>
             </w:pPr>
+            <w:proofErr w:type="spellStart"/>
+            <w:r>
+              <w:rPr>
+                <w:b/>
+                <w:bCs/>
+                <w:sz w:val="32"/>
+                <w:szCs w:val="36"/>
+              </w:rPr>
+              <w:t>Samyoan</w:t>
+            </w:r>
+            <w:proofErr w:type="spellEnd"/>
+            <w:r>
+              <w:rPr>
+                <w:b/>
+                <w:bCs/>
+                <w:sz w:val="32"/>
+                <w:szCs w:val="36"/>
+              </w:rPr>
+              <w:t xml:space="preserve"> Corp.</w:t>
+            </w:r>
           </w:p>
         </w:tc>
       </w:tr>
@@ -148,6 +136,26 @@
                 <w:szCs w:val="36"/>
               </w:rPr>
             </w:pPr>
+            <w:r>
+              <w:rPr>
+                <w:b/>
+                <w:bCs/>
+                <w:sz w:val="32"/>
+                <w:szCs w:val="36"/>
+              </w:rPr>
+              <w:t xml:space="preserve">Counter Attack : Local </w:t>
+            </w:r>
+            <w:proofErr w:type="spellStart"/>
+            <w:r>
+              <w:rPr>
+                <w:b/>
+                <w:bCs/>
+                <w:sz w:val="32"/>
+                <w:szCs w:val="36"/>
+              </w:rPr>
+              <w:t>Defense</w:t>
+            </w:r>
+            <w:proofErr w:type="spellEnd"/>
           </w:p>
         </w:tc>
       </w:tr>
@@ -165,6 +173,188 @@
               <w:t>Stratégie de test</w:t>
             </w:r>
           </w:p>
+        </w:tc>
+      </w:tr>
+      <w:tr>
+        <w:tc>
+          <w:tcPr>
+            <w:tcW w:w="9912" w:type="dxa"/>
+          </w:tcPr>
+          <w:p>
+            <w:r>
+              <w:t xml:space="preserve">Le logiciel utilisé pour ce jeu est </w:t>
+            </w:r>
+            <w:proofErr w:type="spellStart"/>
+            <w:r>
+              <w:t>Unity</w:t>
+            </w:r>
+            <w:proofErr w:type="spellEnd"/>
+            <w:r>
+              <w:t xml:space="preserve"> et il </w:t>
+            </w:r>
+            <w:r>
+              <w:t>a été développé sur les autres</w:t>
+            </w:r>
+            <w:r>
+              <w:t xml:space="preserve"> machine</w:t>
+            </w:r>
+            <w:r>
+              <w:t>s</w:t>
+            </w:r>
+            <w:r>
+              <w:t xml:space="preserve"> au centre de développement de </w:t>
+            </w:r>
+            <w:proofErr w:type="spellStart"/>
+            <w:r>
+              <w:t>Samyoan</w:t>
+            </w:r>
+            <w:proofErr w:type="spellEnd"/>
+            <w:r>
+              <w:t xml:space="preserve"> Corp. </w:t>
+            </w:r>
+            <w:r>
+              <w:t xml:space="preserve">Il y aura que des tests fonctionnels sur </w:t>
+            </w:r>
+            <w:r>
+              <w:t>la machine que j’utilise.</w:t>
+            </w:r>
+            <w:r>
+              <w:t xml:space="preserve"> Il y aura un serveur Apache pour mettre </w:t>
+            </w:r>
+            <w:proofErr w:type="spellStart"/>
+            <w:r>
+              <w:t>enligne</w:t>
+            </w:r>
+            <w:proofErr w:type="spellEnd"/>
+            <w:r>
+              <w:t xml:space="preserve"> le </w:t>
+            </w:r>
+            <w:r>
+              <w:t>jeu</w:t>
+            </w:r>
+          </w:p>
+        </w:tc>
+      </w:tr>
+      <w:tr>
+        <w:tc>
+          <w:tcPr>
+            <w:tcW w:w="9912" w:type="dxa"/>
+          </w:tcPr>
+          <w:p>
+            <w:r>
+              <w:t xml:space="preserve">Je vais préparer le logiciel </w:t>
+            </w:r>
+            <w:proofErr w:type="spellStart"/>
+            <w:r>
+              <w:t>Unity</w:t>
+            </w:r>
+            <w:proofErr w:type="spellEnd"/>
+            <w:r>
+              <w:t xml:space="preserve"> pour être sûr qu’il fonctionne sur ma machine.</w:t>
+            </w:r>
+            <w:r>
+              <w:t xml:space="preserve"> Je vais également utiliser un serveur pour mettre en ligne le jeu.</w:t>
+            </w:r>
+          </w:p>
+        </w:tc>
+      </w:tr>
+      <w:tr>
+        <w:tc>
+          <w:tcPr>
+            <w:tcW w:w="9912" w:type="dxa"/>
+          </w:tcPr>
+          <w:p>
+            <w:r>
+              <w:t>Ce logiciel est accessible par tous les développeurs et ils vont tous le tester</w:t>
+            </w:r>
+            <w:r>
+              <w:t xml:space="preserve"> un par un sur ma machine</w:t>
+            </w:r>
+            <w:r>
+              <w:t xml:space="preserve">, y compris le patron de </w:t>
+            </w:r>
+            <w:proofErr w:type="spellStart"/>
+            <w:r>
+              <w:t>Samyoan</w:t>
+            </w:r>
+            <w:proofErr w:type="spellEnd"/>
+            <w:r>
+              <w:t xml:space="preserve"> Corp.</w:t>
+            </w:r>
+          </w:p>
+        </w:tc>
+      </w:tr>
+      <w:tr>
+        <w:tc>
+          <w:tcPr>
+            <w:tcW w:w="9912" w:type="dxa"/>
+          </w:tcPr>
+          <w:p>
+            <w:r>
+              <w:t xml:space="preserve">Pour le test de performance, il faut que le jeu puisse tourner au moins 30 FPS sur toutes les machines existantes et le serveur doit </w:t>
+            </w:r>
+            <w:r>
+              <w:t xml:space="preserve">être capable de rester en ligne avec au maximum </w:t>
+            </w:r>
+            <w:r>
+              <w:t xml:space="preserve">1millions de </w:t>
+            </w:r>
+            <w:r>
+              <w:t>connexions simultanées</w:t>
+            </w:r>
+            <w:r>
+              <w:t>.</w:t>
+            </w:r>
+          </w:p>
+        </w:tc>
+      </w:tr>
+      <w:tr>
+        <w:tc>
+          <w:tcPr>
+            <w:tcW w:w="9912" w:type="dxa"/>
+          </w:tcPr>
+          <w:p>
+            <w:r>
+              <w:t xml:space="preserve">Test de robustesse, </w:t>
+            </w:r>
+            <w:r>
+              <w:t>on fera un test où si un des utilisateurs efface par erreur un fichier du jeu, au moment de démarrage du jeu, le jeu doit être capable de réinstaller le fichier(s) manquant(s) et démarrer sans problèmes.</w:t>
+            </w:r>
+          </w:p>
+        </w:tc>
+      </w:tr>
+      <w:tr>
+        <w:tc>
+          <w:tcPr>
+            <w:tcW w:w="9912" w:type="dxa"/>
+          </w:tcPr>
+          <w:p>
+            <w:r>
+              <w:t xml:space="preserve">Le jeu doit faire des vérifications de si la machine a des plugins ou des fichiers qui rentrent en conflit avec le jeu et modifient le jeu, donc si les </w:t>
+            </w:r>
+            <w:r>
+              <w:t>fichiers ne sont pas</w:t>
+            </w:r>
+            <w:r>
+              <w:t xml:space="preserve"> du jeu, il va les supprimer et remettre à jour le jeu.</w:t>
+            </w:r>
+          </w:p>
+        </w:tc>
+      </w:tr>
+      <w:tr>
+        <w:tc>
+          <w:tcPr>
+            <w:tcW w:w="9912" w:type="dxa"/>
+          </w:tcPr>
+          <w:p/>
+        </w:tc>
+      </w:tr>
+      <w:tr>
+        <w:tc>
+          <w:tcPr>
+            <w:tcW w:w="9912" w:type="dxa"/>
+          </w:tcPr>
+          <w:p/>
         </w:tc>
       </w:tr>
       <w:tr>
@@ -690,7 +880,7 @@
               <w:sz w:val="16"/>
               <w:szCs w:val="16"/>
             </w:rPr>
-            <w:t>11/03/2024 10:45</w:t>
+            <w:t>05/05/2024 09:09</w:t>
           </w:r>
           <w:r>
             <w:rPr>
@@ -1028,7 +1218,7 @@
         <v:path o:extrusionok="f" gradientshapeok="t" o:connecttype="rect"/>
         <o:lock v:ext="edit" aspectratio="t"/>
       </v:shapetype>
-      <v:shape id="_x0000_i1055" type="#_x0000_t75" style="width:11.4pt;height:11.4pt" o:bullet="t">
+      <v:shape id="_x0000_i1107" type="#_x0000_t75" style="width:11.25pt;height:11.25pt" o:bullet="t">
         <v:imagedata r:id="rId1" o:title="BD10263_"/>
       </v:shape>
     </w:pict>
@@ -6284,6 +6474,31 @@
 </file>
 
 <file path=customXml/item1.xml><?xml version="1.0" encoding="utf-8"?>
+<p:properties xmlns:p="http://schemas.microsoft.com/office/2006/metadata/properties" xmlns:xsi="http://www.w3.org/2001/XMLSchema-instance" xmlns:pc="http://schemas.microsoft.com/office/infopath/2007/PartnerControls">
+  <documentManagement>
+    <IconOverlay xmlns="http://schemas.microsoft.com/sharepoint/v4" xsi:nil="true"/>
+    <lcf76f155ced4ddcb4097134ff3c332f xmlns="bf2f2df3-a963-4452-b0e7-67dabc627c35">
+      <Terms xmlns="http://schemas.microsoft.com/office/infopath/2007/PartnerControls"/>
+    </lcf76f155ced4ddcb4097134ff3c332f>
+    <TaxCatchAll xmlns="f7d9f5a6-831d-4621-8c77-cbcaf993e406" xsi:nil="true"/>
+  </documentManagement>
+</p:properties>
+</file>
+
+<file path=customXml/item2.xml><?xml version="1.0" encoding="utf-8"?>
+<b:Sources xmlns:b="http://schemas.openxmlformats.org/officeDocument/2006/bibliography" xmlns="http://schemas.openxmlformats.org/officeDocument/2006/bibliography" SelectedStyle="\APASixthEditionOfficeOnline.xsl" StyleName="APA" Version="6"/>
+</file>
+
+<file path=customXml/item3.xml><?xml version="1.0" encoding="utf-8"?>
+<?mso-contentType ?>
+<FormTemplates xmlns="http://schemas.microsoft.com/sharepoint/v3/contenttype/forms">
+  <Display>DocumentLibraryForm</Display>
+  <Edit>DocumentLibraryForm</Edit>
+  <New>DocumentLibraryForm</New>
+</FormTemplates>
+</file>
+
+<file path=customXml/item4.xml><?xml version="1.0" encoding="utf-8"?>
 <ct:contentTypeSchema xmlns:ct="http://schemas.microsoft.com/office/2006/metadata/contentType" xmlns:ma="http://schemas.microsoft.com/office/2006/metadata/properties/metaAttributes" ct:_="" ma:_="" ma:contentTypeName="Document" ma:contentTypeID="0x0101001ABD9BFFC9E543439C53A2705AE306EF" ma:contentTypeVersion="19" ma:contentTypeDescription="Crée un document." ma:contentTypeScope="" ma:versionID="f3418dd4ca302601ba73fa17965a3f21">
   <xsd:schema xmlns:xsd="http://www.w3.org/2001/XMLSchema" xmlns:xs="http://www.w3.org/2001/XMLSchema" xmlns:p="http://schemas.microsoft.com/office/2006/metadata/properties" xmlns:ns2="bf2f2df3-a963-4452-b0e7-67dabc627c35" xmlns:ns3="http://schemas.microsoft.com/sharepoint/v4" xmlns:ns4="f7d9f5a6-831d-4621-8c77-cbcaf993e406" targetNamespace="http://schemas.microsoft.com/office/2006/metadata/properties" ma:root="true" ma:fieldsID="5d82fd028d299635ce1df2d808d1b2ae" ns2:_="" ns3:_="" ns4:_="">
     <xsd:import namespace="bf2f2df3-a963-4452-b0e7-67dabc627c35"/>
@@ -6549,32 +6764,35 @@
 </ct:contentTypeSchema>
 </file>
 
-<file path=customXml/item2.xml><?xml version="1.0" encoding="utf-8"?>
-<?mso-contentType ?>
-<FormTemplates xmlns="http://schemas.microsoft.com/sharepoint/v3/contenttype/forms">
-  <Display>DocumentLibraryForm</Display>
-  <Edit>DocumentLibraryForm</Edit>
-  <New>DocumentLibraryForm</New>
-</FormTemplates>
+<file path=customXml/itemProps1.xml><?xml version="1.0" encoding="utf-8"?>
+<ds:datastoreItem xmlns:ds="http://schemas.openxmlformats.org/officeDocument/2006/customXml" ds:itemID="{AE332B77-338C-47C5-8AE9-36F588C1A528}">
+  <ds:schemaRefs>
+    <ds:schemaRef ds:uri="http://schemas.microsoft.com/office/2006/metadata/properties"/>
+    <ds:schemaRef ds:uri="http://schemas.microsoft.com/office/infopath/2007/PartnerControls"/>
+    <ds:schemaRef ds:uri="http://schemas.microsoft.com/sharepoint/v4"/>
+    <ds:schemaRef ds:uri="bf2f2df3-a963-4452-b0e7-67dabc627c35"/>
+    <ds:schemaRef ds:uri="f7d9f5a6-831d-4621-8c77-cbcaf993e406"/>
+  </ds:schemaRefs>
+</ds:datastoreItem>
 </file>
 
-<file path=customXml/item3.xml><?xml version="1.0" encoding="utf-8"?>
-<b:Sources xmlns:b="http://schemas.openxmlformats.org/officeDocument/2006/bibliography" xmlns="http://schemas.openxmlformats.org/officeDocument/2006/bibliography" SelectedStyle="\APASixthEditionOfficeOnline.xsl" StyleName="APA" Version="6"/>
+<file path=customXml/itemProps2.xml><?xml version="1.0" encoding="utf-8"?>
+<ds:datastoreItem xmlns:ds="http://schemas.openxmlformats.org/officeDocument/2006/customXml" ds:itemID="{DF0227AD-5526-4A59-B4F8-A9F3FE7F8A8C}">
+  <ds:schemaRefs>
+    <ds:schemaRef ds:uri="http://schemas.openxmlformats.org/officeDocument/2006/bibliography"/>
+  </ds:schemaRefs>
+</ds:datastoreItem>
 </file>
 
-<file path=customXml/item4.xml><?xml version="1.0" encoding="utf-8"?>
-<p:properties xmlns:p="http://schemas.microsoft.com/office/2006/metadata/properties" xmlns:xsi="http://www.w3.org/2001/XMLSchema-instance" xmlns:pc="http://schemas.microsoft.com/office/infopath/2007/PartnerControls">
-  <documentManagement>
-    <IconOverlay xmlns="http://schemas.microsoft.com/sharepoint/v4" xsi:nil="true"/>
-    <lcf76f155ced4ddcb4097134ff3c332f xmlns="bf2f2df3-a963-4452-b0e7-67dabc627c35">
-      <Terms xmlns="http://schemas.microsoft.com/office/infopath/2007/PartnerControls"/>
-    </lcf76f155ced4ddcb4097134ff3c332f>
-    <TaxCatchAll xmlns="f7d9f5a6-831d-4621-8c77-cbcaf993e406" xsi:nil="true"/>
-  </documentManagement>
-</p:properties>
+<file path=customXml/itemProps3.xml><?xml version="1.0" encoding="utf-8"?>
+<ds:datastoreItem xmlns:ds="http://schemas.openxmlformats.org/officeDocument/2006/customXml" ds:itemID="{AA98DF97-3BB6-4B48-A209-AE94128F0DD9}">
+  <ds:schemaRefs>
+    <ds:schemaRef ds:uri="http://schemas.microsoft.com/sharepoint/v3/contenttype/forms"/>
+  </ds:schemaRefs>
+</ds:datastoreItem>
 </file>
 
-<file path=customXml/itemProps1.xml><?xml version="1.0" encoding="utf-8"?>
+<file path=customXml/itemProps4.xml><?xml version="1.0" encoding="utf-8"?>
 <ds:datastoreItem xmlns:ds="http://schemas.openxmlformats.org/officeDocument/2006/customXml" ds:itemID="{62F960C6-6A42-4690-92BC-8660FD83D6BE}">
   <ds:schemaRefs>
     <ds:schemaRef ds:uri="http://schemas.microsoft.com/office/2006/metadata/contentType"/>
@@ -6592,32 +6810,4 @@
     <ds:schemaRef ds:uri="http://schemas.microsoft.com/internal/obd"/>
   </ds:schemaRefs>
 </ds:datastoreItem>
-</file>
-
-<file path=customXml/itemProps2.xml><?xml version="1.0" encoding="utf-8"?>
-<ds:datastoreItem xmlns:ds="http://schemas.openxmlformats.org/officeDocument/2006/customXml" ds:itemID="{AA98DF97-3BB6-4B48-A209-AE94128F0DD9}">
-  <ds:schemaRefs>
-    <ds:schemaRef ds:uri="http://schemas.microsoft.com/sharepoint/v3/contenttype/forms"/>
-  </ds:schemaRefs>
-</ds:datastoreItem>
-</file>
-
-<file path=customXml/itemProps3.xml><?xml version="1.0" encoding="utf-8"?>
-<ds:datastoreItem xmlns:ds="http://schemas.openxmlformats.org/officeDocument/2006/customXml" ds:itemID="{DF0227AD-5526-4A59-B4F8-A9F3FE7F8A8C}">
-  <ds:schemaRefs>
-    <ds:schemaRef ds:uri="http://schemas.openxmlformats.org/officeDocument/2006/bibliography"/>
-  </ds:schemaRefs>
-</ds:datastoreItem>
-</file>
-
-<file path=customXml/itemProps4.xml><?xml version="1.0" encoding="utf-8"?>
-<ds:datastoreItem xmlns:ds="http://schemas.openxmlformats.org/officeDocument/2006/customXml" ds:itemID="{AE332B77-338C-47C5-8AE9-36F588C1A528}">
-  <ds:schemaRefs>
-    <ds:schemaRef ds:uri="http://schemas.microsoft.com/office/2006/metadata/properties"/>
-    <ds:schemaRef ds:uri="http://schemas.microsoft.com/office/infopath/2007/PartnerControls"/>
-    <ds:schemaRef ds:uri="http://schemas.microsoft.com/sharepoint/v4"/>
-    <ds:schemaRef ds:uri="bf2f2df3-a963-4452-b0e7-67dabc627c35"/>
-    <ds:schemaRef ds:uri="f7d9f5a6-831d-4621-8c77-cbcaf993e406"/>
-  </ds:schemaRefs>
-</ds:datastoreItem>
 </file>
</xml_diff>